<commit_message>
updated resume and added 2023
</commit_message>
<xml_diff>
--- a/docs/Stanevich_resume.docx
+++ b/docs/Stanevich_resume.docx
@@ -44,13 +44,16 @@
         <w:t>with</w:t>
       </w:r>
       <w:r>
-        <w:t xml:space="preserve"> R&amp;D</w:t>
+        <w:t xml:space="preserve"> research</w:t>
       </w:r>
       <w:r>
         <w:t xml:space="preserve"> </w:t>
       </w:r>
       <w:r>
-        <w:t>experience.</w:t>
+        <w:t>background</w:t>
+      </w:r>
+      <w:r>
+        <w:t>.</w:t>
       </w:r>
       <w:r>
         <w:t xml:space="preserve"> </w:t>
@@ -62,10 +65,10 @@
         <w:t>for a role</w:t>
       </w:r>
       <w:r>
-        <w:t xml:space="preserve"> with a</w:t>
-      </w:r>
-      <w:r>
-        <w:t xml:space="preserve"> math and physics </w:t>
+        <w:t xml:space="preserve"> with </w:t>
+      </w:r>
+      <w:r>
+        <w:t xml:space="preserve">a modeling and analysis </w:t>
       </w:r>
       <w:r>
         <w:t>focus</w:t>
@@ -74,16 +77,16 @@
         <w:t xml:space="preserve">. </w:t>
       </w:r>
       <w:r>
-        <w:t xml:space="preserve">Versed in missile design, GNC, radar, </w:t>
-      </w:r>
-      <w:r>
-        <w:t>stereo vision</w:t>
-      </w:r>
-      <w:r>
-        <w:t>,</w:t>
-      </w:r>
-      <w:r>
-        <w:t xml:space="preserve"> </w:t>
+        <w:t xml:space="preserve">Versed in </w:t>
+      </w:r>
+      <w:r>
+        <w:t xml:space="preserve">controls, stereo vision, </w:t>
+      </w:r>
+      <w:r>
+        <w:t xml:space="preserve">missile design, </w:t>
+      </w:r>
+      <w:r>
+        <w:t xml:space="preserve">data analysis, </w:t>
       </w:r>
       <w:r>
         <w:t>airfoil</w:t>
@@ -3708,6 +3711,7 @@
     <w:lsdException w:name="HTML Sample" w:semiHidden="1" w:unhideWhenUsed="1"/>
     <w:lsdException w:name="HTML Typewriter" w:semiHidden="1" w:unhideWhenUsed="1"/>
     <w:lsdException w:name="HTML Variable" w:semiHidden="1" w:unhideWhenUsed="1"/>
+    <w:lsdException w:name="Normal Table" w:semiHidden="1" w:unhideWhenUsed="1"/>
     <w:lsdException w:name="annotation subject" w:semiHidden="1" w:unhideWhenUsed="1"/>
     <w:lsdException w:name="No List" w:semiHidden="1" w:unhideWhenUsed="1"/>
     <w:lsdException w:name="Outline List 1" w:semiHidden="1" w:unhideWhenUsed="1"/>
@@ -3754,8 +3758,10 @@
     <w:lsdException w:name="Table Subtle 2" w:semiHidden="1" w:unhideWhenUsed="1"/>
     <w:lsdException w:name="Table Web 1" w:semiHidden="1" w:unhideWhenUsed="1"/>
     <w:lsdException w:name="Table Web 2" w:semiHidden="1" w:unhideWhenUsed="1"/>
+    <w:lsdException w:name="Table Web 3" w:semiHidden="1" w:unhideWhenUsed="1"/>
     <w:lsdException w:name="Balloon Text" w:semiHidden="1" w:unhideWhenUsed="1"/>
     <w:lsdException w:name="Table Grid" w:uiPriority="39"/>
+    <w:lsdException w:name="Table Theme" w:semiHidden="1" w:unhideWhenUsed="1"/>
     <w:lsdException w:name="Placeholder Text" w:semiHidden="1"/>
     <w:lsdException w:name="No Spacing" w:uiPriority="1" w:qFormat="1"/>
     <w:lsdException w:name="Light Shading" w:uiPriority="60"/>

</xml_diff>